<commit_message>
remove unused file and edit the report
</commit_message>
<xml_diff>
--- a/DC  - Assignment 3 Temp.docx
+++ b/DC  - Assignment 3 Temp.docx
@@ -133,11 +133,15 @@
               <w:jc w:val="center"/>
               <w:rPr>
                 <w:b/>
+                <w:sz w:val="44"/>
+                <w:szCs w:val="44"/>
               </w:rPr>
             </w:pPr>
             <w:r>
               <w:rPr>
                 <w:b/>
+                <w:sz w:val="44"/>
+                <w:szCs w:val="44"/>
               </w:rPr>
               <w:t>Num</w:t>
             </w:r>
@@ -151,10 +155,16 @@
             <w:pPr>
               <w:ind w:left="0"/>
               <w:jc w:val="center"/>
+              <w:rPr>
+                <w:sz w:val="44"/>
+                <w:szCs w:val="44"/>
+              </w:rPr>
             </w:pPr>
             <w:r>
               <w:rPr>
                 <w:b/>
+                <w:sz w:val="44"/>
+                <w:szCs w:val="44"/>
               </w:rPr>
               <w:t>Full Name in ARABIC</w:t>
             </w:r>
@@ -168,8 +178,16 @@
             <w:pPr>
               <w:ind w:left="0"/>
               <w:jc w:val="center"/>
+              <w:rPr>
+                <w:sz w:val="44"/>
+                <w:szCs w:val="44"/>
+              </w:rPr>
             </w:pPr>
             <w:r>
+              <w:rPr>
+                <w:sz w:val="44"/>
+                <w:szCs w:val="44"/>
+              </w:rPr>
               <w:t>SEC</w:t>
             </w:r>
           </w:p>
@@ -182,8 +200,16 @@
             <w:pPr>
               <w:ind w:left="0"/>
               <w:jc w:val="center"/>
+              <w:rPr>
+                <w:sz w:val="44"/>
+                <w:szCs w:val="44"/>
+              </w:rPr>
             </w:pPr>
             <w:r>
+              <w:rPr>
+                <w:sz w:val="44"/>
+                <w:szCs w:val="44"/>
+              </w:rPr>
               <w:t>BN</w:t>
             </w:r>
           </w:p>
@@ -201,8 +227,16 @@
             <w:pPr>
               <w:ind w:left="0"/>
               <w:jc w:val="center"/>
+              <w:rPr>
+                <w:sz w:val="44"/>
+                <w:szCs w:val="44"/>
+              </w:rPr>
             </w:pPr>
             <w:r>
+              <w:rPr>
+                <w:sz w:val="44"/>
+                <w:szCs w:val="44"/>
+              </w:rPr>
               <w:t>1</w:t>
             </w:r>
           </w:p>
@@ -213,13 +247,29 @@
           </w:tcPr>
           <w:p>
             <w:pPr>
+              <w:tabs>
+                <w:tab w:val="left" w:pos="4380"/>
+              </w:tabs>
               <w:ind w:left="0"/>
               <w:jc w:val="center"/>
               <w:rPr>
+                <w:rFonts w:hint="cs"/>
+                <w:sz w:val="44"/>
+                <w:szCs w:val="44"/>
                 <w:rtl/>
                 <w:lang w:bidi="ar-EG"/>
               </w:rPr>
             </w:pPr>
+            <w:r>
+              <w:rPr>
+                <w:rFonts w:hint="cs"/>
+                <w:sz w:val="44"/>
+                <w:szCs w:val="44"/>
+                <w:rtl/>
+                <w:lang w:bidi="ar-EG"/>
+              </w:rPr>
+              <w:t>بيتر عاطف فتحي</w:t>
+            </w:r>
           </w:p>
         </w:tc>
         <w:tc>
@@ -230,7 +280,18 @@
             <w:pPr>
               <w:ind w:left="0"/>
               <w:jc w:val="center"/>
+              <w:rPr>
+                <w:sz w:val="44"/>
+                <w:szCs w:val="44"/>
+              </w:rPr>
             </w:pPr>
+            <w:r>
+              <w:rPr>
+                <w:sz w:val="44"/>
+                <w:szCs w:val="44"/>
+              </w:rPr>
+              <w:t>1</w:t>
+            </w:r>
           </w:p>
         </w:tc>
         <w:tc>
@@ -241,7 +302,18 @@
             <w:pPr>
               <w:ind w:left="0"/>
               <w:jc w:val="center"/>
+              <w:rPr>
+                <w:sz w:val="44"/>
+                <w:szCs w:val="44"/>
+              </w:rPr>
             </w:pPr>
+            <w:r>
+              <w:rPr>
+                <w:sz w:val="44"/>
+                <w:szCs w:val="44"/>
+              </w:rPr>
+              <w:t>19</w:t>
+            </w:r>
           </w:p>
         </w:tc>
       </w:tr>
@@ -257,8 +329,16 @@
             <w:pPr>
               <w:ind w:left="0"/>
               <w:jc w:val="center"/>
+              <w:rPr>
+                <w:sz w:val="44"/>
+                <w:szCs w:val="44"/>
+              </w:rPr>
             </w:pPr>
             <w:r>
+              <w:rPr>
+                <w:sz w:val="44"/>
+                <w:szCs w:val="44"/>
+              </w:rPr>
               <w:t>2</w:t>
             </w:r>
           </w:p>
@@ -271,7 +351,20 @@
             <w:pPr>
               <w:ind w:left="0"/>
               <w:jc w:val="center"/>
+              <w:rPr>
+                <w:sz w:val="44"/>
+                <w:szCs w:val="44"/>
+              </w:rPr>
             </w:pPr>
+            <w:r>
+              <w:rPr>
+                <w:rFonts w:hint="cs"/>
+                <w:sz w:val="44"/>
+                <w:szCs w:val="44"/>
+                <w:rtl/>
+              </w:rPr>
+              <w:t>بيشوي مراد عطية</w:t>
+            </w:r>
           </w:p>
         </w:tc>
         <w:tc>
@@ -282,7 +375,18 @@
             <w:pPr>
               <w:ind w:left="0"/>
               <w:jc w:val="center"/>
+              <w:rPr>
+                <w:sz w:val="44"/>
+                <w:szCs w:val="44"/>
+              </w:rPr>
             </w:pPr>
+            <w:r>
+              <w:rPr>
+                <w:sz w:val="44"/>
+                <w:szCs w:val="44"/>
+              </w:rPr>
+              <w:t>1</w:t>
+            </w:r>
           </w:p>
         </w:tc>
         <w:tc>
@@ -293,7 +397,18 @@
             <w:pPr>
               <w:ind w:left="0"/>
               <w:jc w:val="center"/>
+              <w:rPr>
+                <w:sz w:val="44"/>
+                <w:szCs w:val="44"/>
+              </w:rPr>
             </w:pPr>
+            <w:r>
+              <w:rPr>
+                <w:sz w:val="44"/>
+                <w:szCs w:val="44"/>
+              </w:rPr>
+              <w:t>20</w:t>
+            </w:r>
           </w:p>
         </w:tc>
       </w:tr>
@@ -1832,6 +1947,9 @@
         <w:spacing w:after="0" w:line="240" w:lineRule="auto"/>
         <w:jc w:val="center"/>
       </w:pPr>
+      <w:r>
+        <w:t>//Draw the 2 bases.</w:t>
+      </w:r>
     </w:p>
     <w:p>
       <w:pPr>
@@ -2010,6 +2128,9 @@
         <w:ind w:left="0"/>
         <w:jc w:val="center"/>
       </w:pPr>
+      <w:r>
+        <w:t>//Draw the signal using the space vectors and mark the space vector values in the graph and connect the vector with the origin in a straight line</w:t>
+      </w:r>
     </w:p>
     <w:p>
       <w:pPr>
@@ -2532,6 +2653,9 @@
       <w:r>
         <w:tab/>
       </w:r>
+      <w:r>
+        <w:t>//comment on the effect of the noise</w:t>
+      </w:r>
     </w:p>
     <w:p>
       <w:pPr>
@@ -2729,7 +2853,6 @@
         <w:bidi/>
         <w:ind w:left="0"/>
         <w:rPr>
-          <w:rFonts w:hint="cs"/>
           <w:lang w:bidi="ar-EG"/>
         </w:rPr>
       </w:pPr>
@@ -3150,7 +3273,7 @@
               <w:color w:val="000000"/>
             </w:rPr>
             <w:drawing>
-              <wp:inline distT="0" distB="0" distL="0" distR="0">
+              <wp:inline distT="0" distB="0" distL="0" distR="0" wp14:anchorId="0CFFC1E7" wp14:editId="4ABE7E94">
                 <wp:extent cx="584200" cy="790032"/>
                 <wp:effectExtent l="0" t="0" r="0" b="0"/>
                 <wp:docPr id="33" name="image14.jpg" descr="Macintosh HD:Users:YasmineFahmy:Documents:Courses:Signals (continous):My Sources:Exam:ELC_225_Midterm_2018:CU_Logo.jpg"/>
@@ -3262,7 +3385,7 @@
               <w:color w:val="000000"/>
             </w:rPr>
             <w:drawing>
-              <wp:inline distT="0" distB="0" distL="0" distR="0">
+              <wp:inline distT="0" distB="0" distL="0" distR="0" wp14:anchorId="090ACE6F" wp14:editId="7E9E238E">
                 <wp:extent cx="826770" cy="787400"/>
                 <wp:effectExtent l="0" t="0" r="0" b="0"/>
                 <wp:docPr id="35" name="image5.jpg" descr="Macintosh HD:Users:YasmineFahmy:Documents:Courses:Signals (continous):My Sources:Exam:ELC_225_Midterm_2018:FE_Logo.jpg"/>
@@ -5082,28 +5205,28 @@
 </file>
 
 <file path=customXml/item1.xml><?xml version="1.0" encoding="utf-8"?>
+<b:Sources xmlns:b="http://schemas.openxmlformats.org/officeDocument/2006/bibliography" xmlns="http://schemas.openxmlformats.org/officeDocument/2006/bibliography" SelectedStyle="\APASixthEditionOfficeOnline.xsl" StyleName="APA" Version="6"/>
+</file>
+
+<file path=customXml/item2.xml><?xml version="1.0" encoding="utf-8"?>
 <go:gDocsCustomXmlDataStorage xmlns:go="http://customooxmlschemas.google.com/" xmlns:r="http://schemas.openxmlformats.org/officeDocument/2006/relationships">
   <go:docsCustomData xmlns:go="http://customooxmlschemas.google.com/" roundtripDataSignature="AMtx7mi14+y5ihzuBordSARx54cdwfPang==">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</go:docsCustomData>
 </go:gDocsCustomXmlDataStorage>
 </file>
 
-<file path=customXml/item2.xml><?xml version="1.0" encoding="utf-8"?>
-<b:Sources xmlns:b="http://schemas.openxmlformats.org/officeDocument/2006/bibliography" xmlns="http://schemas.openxmlformats.org/officeDocument/2006/bibliography" SelectedStyle="\APASixthEditionOfficeOnline.xsl" StyleName="APA" Version="6"/>
+<file path=customXml/itemProps1.xml><?xml version="1.0" encoding="utf-8"?>
+<ds:datastoreItem xmlns:ds="http://schemas.openxmlformats.org/officeDocument/2006/customXml" ds:itemID="{AE69A043-F495-4EBA-93AE-C625CD1E13FF}">
+  <ds:schemaRefs>
+    <ds:schemaRef ds:uri="http://schemas.openxmlformats.org/officeDocument/2006/bibliography"/>
+  </ds:schemaRefs>
+</ds:datastoreItem>
 </file>
 
-<file path=customXml/itemProps1.xml><?xml version="1.0" encoding="utf-8"?>
+<file path=customXml/itemProps2.xml><?xml version="1.0" encoding="utf-8"?>
 <ds:datastoreItem xmlns:ds="http://schemas.openxmlformats.org/officeDocument/2006/customXml" ds:itemID="{11111111-1234-1234-1234-123412341234}">
   <ds:schemaRefs>
     <ds:schemaRef ds:uri="http://customooxmlschemas.google.com/"/>
     <ds:schemaRef ds:uri="http://schemas.openxmlformats.org/officeDocument/2006/relationships"/>
   </ds:schemaRefs>
 </ds:datastoreItem>
-</file>
-
-<file path=customXml/itemProps2.xml><?xml version="1.0" encoding="utf-8"?>
-<ds:datastoreItem xmlns:ds="http://schemas.openxmlformats.org/officeDocument/2006/customXml" ds:itemID="{AE69A043-F495-4EBA-93AE-C625CD1E13FF}">
-  <ds:schemaRefs>
-    <ds:schemaRef ds:uri="http://schemas.openxmlformats.org/officeDocument/2006/bibliography"/>
-  </ds:schemaRefs>
-</ds:datastoreItem>
 </file>
</xml_diff>